<commit_message>
modify setup introduction and python install
</commit_message>
<xml_diff>
--- a/安裝教學.docx
+++ b/安裝教學.docx
@@ -25,15 +25,33 @@
           <w:sz w:val="32"/>
           <w:szCs w:val="32"/>
         </w:rPr>
-        <w:t xml:space="preserve">API – </w:t>
-      </w:r>
-      <w:r>
-        <w:rPr>
-          <w:rFonts w:ascii="Times New Roman" w:eastAsia="標楷體" w:hAnsi="Times New Roman" w:cs="Times New Roman" w:hint="eastAsia"/>
+        <w:t xml:space="preserve">API </w:t>
+      </w:r>
+      <w:proofErr w:type="gramStart"/>
+      <w:r>
+        <w:rPr>
+          <w:rFonts w:ascii="Times New Roman" w:eastAsia="標楷體" w:hAnsi="Times New Roman" w:cs="Times New Roman"/>
           <w:sz w:val="32"/>
           <w:szCs w:val="32"/>
         </w:rPr>
-        <w:t>安裝手冊</w:t>
+        <w:t>–</w:t>
+      </w:r>
+      <w:proofErr w:type="gramEnd"/>
+      <w:r>
+        <w:rPr>
+          <w:rFonts w:ascii="Times New Roman" w:eastAsia="標楷體" w:hAnsi="Times New Roman" w:cs="Times New Roman"/>
+          <w:sz w:val="32"/>
+          <w:szCs w:val="32"/>
+        </w:rPr>
+        <w:t xml:space="preserve"> </w:t>
+      </w:r>
+      <w:r>
+        <w:rPr>
+          <w:rFonts w:ascii="Times New Roman" w:eastAsia="標楷體" w:hAnsi="Times New Roman" w:cs="Times New Roman" w:hint="eastAsia"/>
+          <w:sz w:val="32"/>
+          <w:szCs w:val="32"/>
+        </w:rPr>
+        <w:t>安裝教學</w:t>
       </w:r>
       <w:r>
         <w:rPr>
@@ -58,19 +76,51 @@
         </w:rPr>
         <w:t>作者：</w:t>
       </w:r>
-      <w:proofErr w:type="gramStart"/>
+      <w:r>
+        <w:rPr>
+          <w:rFonts w:ascii="Times New Roman" w:eastAsia="標楷體" w:hAnsi="Times New Roman" w:cs="Times New Roman" w:hint="eastAsia"/>
+          <w:b/>
+        </w:rPr>
+        <w:t xml:space="preserve"> </w:t>
+      </w:r>
       <w:r>
         <w:rPr>
           <w:rFonts w:ascii="Times New Roman" w:eastAsia="標楷體" w:hAnsi="Times New Roman" w:cs="Times New Roman"/>
         </w:rPr>
         <w:t>陳韋辛</w:t>
       </w:r>
-      <w:proofErr w:type="gramEnd"/>
       <w:r>
         <w:rPr>
           <w:rFonts w:ascii="Times New Roman" w:eastAsia="標楷體" w:hAnsi="Times New Roman" w:cs="Times New Roman"/>
         </w:rPr>
         <w:t xml:space="preserve"> Frank Chen</w:t>
+      </w:r>
+    </w:p>
+    <w:p>
+      <w:pPr>
+        <w:pStyle w:val="a3"/>
+        <w:rPr>
+          <w:rFonts w:ascii="Times New Roman" w:eastAsia="標楷體" w:hAnsi="Times New Roman" w:cs="Times New Roman"/>
+        </w:rPr>
+      </w:pPr>
+      <w:r>
+        <w:rPr>
+          <w:rFonts w:ascii="Times New Roman" w:eastAsia="標楷體" w:hAnsi="Times New Roman" w:cs="Times New Roman" w:hint="eastAsia"/>
+          <w:b/>
+        </w:rPr>
+        <w:t>作業系統：</w:t>
+      </w:r>
+      <w:r>
+        <w:rPr>
+          <w:rFonts w:ascii="Times New Roman" w:eastAsia="標楷體" w:hAnsi="Times New Roman" w:cs="Times New Roman" w:hint="eastAsia"/>
+        </w:rPr>
+        <w:t xml:space="preserve"> </w:t>
+      </w:r>
+      <w:r>
+        <w:rPr>
+          <w:rFonts w:ascii="Times New Roman" w:eastAsia="標楷體" w:hAnsi="Times New Roman" w:cs="Times New Roman"/>
+        </w:rPr>
+        <w:t>Windows 7, Windows 8 - 64bit</w:t>
       </w:r>
     </w:p>
     <w:p>
@@ -155,7 +205,19 @@
         <w:rPr>
           <w:rFonts w:ascii="Times New Roman" w:eastAsia="標楷體" w:hAnsi="Times New Roman" w:cs="Times New Roman"/>
         </w:rPr>
-        <w:t xml:space="preserve"> C:// </w:t>
+        <w:t xml:space="preserve"> C:</w:t>
+      </w:r>
+      <w:r>
+        <w:rPr>
+          <w:rFonts w:ascii="Times New Roman" w:eastAsia="標楷體" w:hAnsi="Times New Roman" w:cs="Times New Roman"/>
+        </w:rPr>
+        <w:t>\</w:t>
+      </w:r>
+      <w:r>
+        <w:rPr>
+          <w:rFonts w:ascii="Times New Roman" w:eastAsia="標楷體" w:hAnsi="Times New Roman" w:cs="Times New Roman"/>
+        </w:rPr>
+        <w:t xml:space="preserve"> </w:t>
       </w:r>
       <w:r>
         <w:rPr>
@@ -304,7 +366,21 @@
           <w:rFonts w:ascii="Times New Roman" w:eastAsia="標楷體" w:hAnsi="Times New Roman" w:cs="Times New Roman" w:hint="eastAsia"/>
           <w:szCs w:val="24"/>
         </w:rPr>
-        <w:t xml:space="preserve"> C:// </w:t>
+        <w:t xml:space="preserve"> C:</w:t>
+      </w:r>
+      <w:r>
+        <w:rPr>
+          <w:rFonts w:ascii="Times New Roman" w:eastAsia="標楷體" w:hAnsi="Times New Roman" w:cs="Times New Roman"/>
+          <w:szCs w:val="24"/>
+        </w:rPr>
+        <w:t>\</w:t>
+      </w:r>
+      <w:r>
+        <w:rPr>
+          <w:rFonts w:ascii="Times New Roman" w:eastAsia="標楷體" w:hAnsi="Times New Roman" w:cs="Times New Roman" w:hint="eastAsia"/>
+          <w:szCs w:val="24"/>
+        </w:rPr>
+        <w:t xml:space="preserve"> </w:t>
       </w:r>
       <w:proofErr w:type="gramStart"/>
       <w:r>
@@ -325,8 +401,6 @@
     </w:p>
     <w:p>
       <w:pPr>
-        <w:pStyle w:val="a4"/>
-        <w:ind w:leftChars="0" w:left="1920"/>
         <w:rPr>
           <w:rFonts w:ascii="Times New Roman" w:eastAsia="標楷體" w:hAnsi="Times New Roman" w:cs="Times New Roman"/>
         </w:rPr>
@@ -348,31 +422,7 @@
         <w:rPr>
           <w:rFonts w:ascii="Times New Roman" w:eastAsia="標楷體" w:hAnsi="Times New Roman" w:cs="Times New Roman" w:hint="eastAsia"/>
         </w:rPr>
-        <w:t>將電腦</w:t>
-      </w:r>
-      <w:r>
-        <w:rPr>
-          <w:rFonts w:ascii="Times New Roman" w:eastAsia="標楷體" w:hAnsi="Times New Roman" w:cs="Times New Roman" w:hint="eastAsia"/>
-        </w:rPr>
-        <w:t>環境變數中的</w:t>
-      </w:r>
-      <w:r>
-        <w:rPr>
-          <w:rFonts w:ascii="Times New Roman" w:eastAsia="標楷體" w:hAnsi="Times New Roman" w:cs="Times New Roman" w:hint="eastAsia"/>
-        </w:rPr>
-        <w:t xml:space="preserve"> P</w:t>
-      </w:r>
-      <w:r>
-        <w:rPr>
-          <w:rFonts w:ascii="Times New Roman" w:eastAsia="標楷體" w:hAnsi="Times New Roman" w:cs="Times New Roman" w:hint="eastAsia"/>
-        </w:rPr>
-        <w:t xml:space="preserve">ath </w:t>
-      </w:r>
-      <w:r>
-        <w:rPr>
-          <w:rFonts w:ascii="Times New Roman" w:eastAsia="標楷體" w:hAnsi="Times New Roman" w:cs="Times New Roman" w:hint="eastAsia"/>
-        </w:rPr>
-        <w:t>加入</w:t>
+        <w:t>於</w:t>
       </w:r>
       <w:r>
         <w:rPr>
@@ -384,40 +434,72 @@
         <w:rPr>
           <w:rFonts w:ascii="Times New Roman" w:eastAsia="標楷體" w:hAnsi="Times New Roman" w:cs="Times New Roman"/>
         </w:rPr>
-        <w:t>“</w:t>
-      </w:r>
-      <w:r>
-        <w:rPr>
-          <w:rFonts w:ascii="Times New Roman" w:eastAsia="標楷體" w:hAnsi="Times New Roman" w:cs="Times New Roman"/>
-        </w:rPr>
-        <w:t>C:\</w:t>
-      </w:r>
-      <w:proofErr w:type="spellStart"/>
-      <w:r>
-        <w:rPr>
-          <w:rFonts w:ascii="Times New Roman" w:eastAsia="標楷體" w:hAnsi="Times New Roman" w:cs="Times New Roman"/>
-        </w:rPr>
-        <w:t>RecommendationAPI</w:t>
-      </w:r>
-      <w:proofErr w:type="spellEnd"/>
-      <w:proofErr w:type="gramStart"/>
-      <w:r>
-        <w:rPr>
-          <w:rFonts w:ascii="Times New Roman" w:eastAsia="標楷體" w:hAnsi="Times New Roman" w:cs="Times New Roman"/>
-        </w:rPr>
-        <w:t>”</w:t>
-      </w:r>
-      <w:proofErr w:type="gramEnd"/>
-      <w:r>
-        <w:rPr>
-          <w:rFonts w:ascii="Times New Roman" w:eastAsia="標楷體" w:hAnsi="Times New Roman" w:cs="Times New Roman" w:hint="eastAsia"/>
-        </w:rPr>
-        <w:t>。</w:t>
+        <w:t>C:\RecommendationAPI</w:t>
+      </w:r>
+      <w:r>
+        <w:rPr>
+          <w:rFonts w:ascii="Times New Roman" w:eastAsia="標楷體" w:hAnsi="Times New Roman" w:cs="Times New Roman"/>
+        </w:rPr>
+        <w:t>\in</w:t>
+      </w:r>
+      <w:r>
+        <w:rPr>
+          <w:rFonts w:ascii="Times New Roman" w:eastAsia="標楷體" w:hAnsi="Times New Roman" w:cs="Times New Roman"/>
+        </w:rPr>
+        <w:t>s</w:t>
+      </w:r>
+      <w:r>
+        <w:rPr>
+          <w:rFonts w:ascii="Times New Roman" w:eastAsia="標楷體" w:hAnsi="Times New Roman" w:cs="Times New Roman"/>
+        </w:rPr>
+        <w:t>tall</w:t>
+      </w:r>
+      <w:r>
+        <w:rPr>
+          <w:rFonts w:ascii="Times New Roman" w:eastAsia="標楷體" w:hAnsi="Times New Roman" w:cs="Times New Roman" w:hint="eastAsia"/>
+        </w:rPr>
+        <w:t xml:space="preserve"> </w:t>
+      </w:r>
+      <w:r>
+        <w:rPr>
+          <w:rFonts w:ascii="Times New Roman" w:eastAsia="標楷體" w:hAnsi="Times New Roman" w:cs="Times New Roman" w:hint="eastAsia"/>
+        </w:rPr>
+        <w:t>開啟</w:t>
+      </w:r>
+      <w:r>
+        <w:rPr>
+          <w:rFonts w:ascii="Times New Roman" w:eastAsia="標楷體" w:hAnsi="Times New Roman" w:cs="Times New Roman" w:hint="eastAsia"/>
+        </w:rPr>
+        <w:t xml:space="preserve"> </w:t>
+      </w:r>
+      <w:r>
+        <w:rPr>
+          <w:rFonts w:ascii="Times New Roman" w:eastAsia="標楷體" w:hAnsi="Times New Roman" w:cs="Times New Roman"/>
+        </w:rPr>
+        <w:t>python-2.7.9.amd64</w:t>
+      </w:r>
+      <w:r>
+        <w:rPr>
+          <w:rFonts w:ascii="Times New Roman" w:eastAsia="標楷體" w:hAnsi="Times New Roman" w:cs="Times New Roman" w:hint="eastAsia"/>
+        </w:rPr>
+        <w:t>，安裝</w:t>
+      </w:r>
+      <w:r>
+        <w:rPr>
+          <w:rFonts w:ascii="Times New Roman" w:eastAsia="標楷體" w:hAnsi="Times New Roman" w:cs="Times New Roman" w:hint="eastAsia"/>
+        </w:rPr>
+        <w:t>Python</w:t>
+      </w:r>
+      <w:r>
+        <w:rPr>
+          <w:rFonts w:ascii="Times New Roman" w:eastAsia="標楷體" w:hAnsi="Times New Roman" w:cs="Times New Roman" w:hint="eastAsia"/>
+        </w:rPr>
+        <w:t>語言及環境。</w:t>
       </w:r>
     </w:p>
     <w:p>
       <w:pPr>
-        <w:ind w:left="480"/>
+        <w:pStyle w:val="a4"/>
         <w:rPr>
           <w:rFonts w:ascii="Times New Roman" w:eastAsia="標楷體" w:hAnsi="Times New Roman" w:cs="Times New Roman"/>
         </w:rPr>
@@ -445,19 +527,25 @@
         <w:rPr>
           <w:rFonts w:ascii="Times New Roman" w:eastAsia="標楷體" w:hAnsi="Times New Roman" w:cs="Times New Roman" w:hint="eastAsia"/>
         </w:rPr>
+        <w:t>電腦環境變數中</w:t>
+      </w:r>
+      <w:r>
+        <w:rPr>
+          <w:rFonts w:ascii="Times New Roman" w:eastAsia="標楷體" w:hAnsi="Times New Roman" w:cs="Times New Roman" w:hint="eastAsia"/>
+        </w:rPr>
+        <w:t>新增系統變數</w:t>
+      </w:r>
+      <w:r>
+        <w:rPr>
+          <w:rFonts w:ascii="Times New Roman" w:eastAsia="標楷體" w:hAnsi="Times New Roman" w:cs="Times New Roman" w:hint="eastAsia"/>
+        </w:rPr>
         <w:t xml:space="preserve"> </w:t>
       </w:r>
       <w:r>
         <w:rPr>
           <w:rFonts w:ascii="Times New Roman" w:eastAsia="標楷體" w:hAnsi="Times New Roman" w:cs="Times New Roman"/>
         </w:rPr>
-        <w:t>C:\RecommendationAPI</w:t>
-      </w:r>
-      <w:r>
-        <w:rPr>
-          <w:rFonts w:ascii="Times New Roman" w:eastAsia="標楷體" w:hAnsi="Times New Roman" w:cs="Times New Roman"/>
-        </w:rPr>
-        <w:t>\intall</w:t>
+        <w:t>PYTHONPATH</w:t>
       </w:r>
       <w:r>
         <w:rPr>
@@ -469,11 +557,17 @@
         <w:rPr>
           <w:rFonts w:ascii="Times New Roman" w:eastAsia="標楷體" w:hAnsi="Times New Roman" w:cs="Times New Roman" w:hint="eastAsia"/>
         </w:rPr>
-        <w:t>開啟</w:t>
-      </w:r>
-      <w:r>
-        <w:rPr>
-          <w:rFonts w:ascii="Times New Roman" w:eastAsia="標楷體" w:hAnsi="Times New Roman" w:cs="Times New Roman" w:hint="eastAsia"/>
+        <w:t>，變數值為</w:t>
+      </w:r>
+      <w:r>
+        <w:rPr>
+          <w:rFonts w:ascii="Times New Roman" w:eastAsia="標楷體" w:hAnsi="Times New Roman" w:cs="Times New Roman"/>
+        </w:rPr>
+        <w:t>C:\RecommendationAPI;</w:t>
+      </w:r>
+      <w:r>
+        <w:rPr>
+          <w:rFonts w:ascii="Times New Roman" w:eastAsia="標楷體" w:hAnsi="Times New Roman" w:cs="Times New Roman"/>
         </w:rPr>
         <w:t xml:space="preserve"> </w:t>
       </w:r>
@@ -481,29 +575,24 @@
         <w:rPr>
           <w:rFonts w:ascii="Times New Roman" w:eastAsia="標楷體" w:hAnsi="Times New Roman" w:cs="Times New Roman"/>
         </w:rPr>
-        <w:t>python-2.7.9.msi</w:t>
-      </w:r>
-      <w:r>
-        <w:rPr>
-          <w:rFonts w:ascii="Times New Roman" w:eastAsia="標楷體" w:hAnsi="Times New Roman" w:cs="Times New Roman" w:hint="eastAsia"/>
-        </w:rPr>
-        <w:t>，安裝</w:t>
-      </w:r>
-      <w:r>
-        <w:rPr>
-          <w:rFonts w:ascii="Times New Roman" w:eastAsia="標楷體" w:hAnsi="Times New Roman" w:cs="Times New Roman" w:hint="eastAsia"/>
-        </w:rPr>
-        <w:t>Python</w:t>
-      </w:r>
-      <w:r>
-        <w:rPr>
-          <w:rFonts w:ascii="Times New Roman" w:eastAsia="標楷體" w:hAnsi="Times New Roman" w:cs="Times New Roman" w:hint="eastAsia"/>
-        </w:rPr>
-        <w:t>語言及環境。</w:t>
+        <w:t>C:\Python27;</w:t>
+      </w:r>
+      <w:r>
+        <w:rPr>
+          <w:rFonts w:ascii="Times New Roman" w:eastAsia="標楷體" w:hAnsi="Times New Roman" w:cs="Times New Roman"/>
+        </w:rPr>
+        <w:t xml:space="preserve"> </w:t>
+      </w:r>
+      <w:r>
+        <w:rPr>
+          <w:rFonts w:ascii="Times New Roman" w:eastAsia="標楷體" w:hAnsi="Times New Roman" w:cs="Times New Roman"/>
+        </w:rPr>
+        <w:t>C:\Python27\Scripts</w:t>
       </w:r>
     </w:p>
     <w:p>
       <w:pPr>
+        <w:pStyle w:val="a4"/>
         <w:rPr>
           <w:rFonts w:ascii="Times New Roman" w:eastAsia="標楷體" w:hAnsi="Times New Roman" w:cs="Times New Roman"/>
         </w:rPr>
@@ -531,13 +620,13 @@
         <w:rPr>
           <w:rFonts w:ascii="Times New Roman" w:eastAsia="標楷體" w:hAnsi="Times New Roman" w:cs="Times New Roman" w:hint="eastAsia"/>
         </w:rPr>
-        <w:t>PATH</w:t>
-      </w:r>
-      <w:r>
-        <w:rPr>
-          <w:rFonts w:ascii="Times New Roman" w:eastAsia="標楷體" w:hAnsi="Times New Roman" w:cs="Times New Roman"/>
-        </w:rPr>
-        <w:t xml:space="preserve">EXT </w:t>
+        <w:t>Path</w:t>
+      </w:r>
+      <w:r>
+        <w:rPr>
+          <w:rFonts w:ascii="Times New Roman" w:eastAsia="標楷體" w:hAnsi="Times New Roman" w:cs="Times New Roman"/>
+        </w:rPr>
+        <w:t xml:space="preserve"> </w:t>
       </w:r>
       <w:r>
         <w:rPr>
@@ -549,39 +638,114 @@
         <w:rPr>
           <w:rFonts w:ascii="Times New Roman" w:eastAsia="標楷體" w:hAnsi="Times New Roman" w:cs="Times New Roman" w:hint="eastAsia"/>
         </w:rPr>
+        <w:t xml:space="preserve"> %</w:t>
+      </w:r>
+      <w:r>
+        <w:rPr>
+          <w:rFonts w:ascii="Times New Roman" w:eastAsia="標楷體" w:hAnsi="Times New Roman" w:cs="Times New Roman"/>
+        </w:rPr>
+        <w:t>PYTHONPATH</w:t>
+      </w:r>
+      <w:r>
+        <w:rPr>
+          <w:rFonts w:ascii="Times New Roman" w:eastAsia="標楷體" w:hAnsi="Times New Roman" w:cs="Times New Roman" w:hint="eastAsia"/>
+        </w:rPr>
+        <w:t>%</w:t>
+      </w:r>
+      <w:r>
+        <w:rPr>
+          <w:rFonts w:ascii="Times New Roman" w:eastAsia="標楷體" w:hAnsi="Times New Roman" w:cs="Times New Roman" w:hint="eastAsia"/>
+        </w:rPr>
         <w:t xml:space="preserve"> </w:t>
       </w:r>
       <w:r>
         <w:rPr>
-          <w:rFonts w:ascii="Times New Roman" w:eastAsia="標楷體" w:hAnsi="Times New Roman" w:cs="Times New Roman"/>
-        </w:rPr>
-        <w:t>“.</w:t>
-      </w:r>
-      <w:proofErr w:type="spellStart"/>
-      <w:r>
-        <w:rPr>
-          <w:rFonts w:ascii="Times New Roman" w:eastAsia="標楷體" w:hAnsi="Times New Roman" w:cs="Times New Roman"/>
-        </w:rPr>
-        <w:t>py</w:t>
-      </w:r>
-      <w:proofErr w:type="spellEnd"/>
-      <w:proofErr w:type="gramStart"/>
-      <w:r>
-        <w:rPr>
-          <w:rFonts w:ascii="Times New Roman" w:eastAsia="標楷體" w:hAnsi="Times New Roman" w:cs="Times New Roman"/>
-        </w:rPr>
-        <w:t>”</w:t>
-      </w:r>
-      <w:proofErr w:type="gramEnd"/>
-      <w:r>
-        <w:rPr>
-          <w:rFonts w:ascii="Times New Roman" w:eastAsia="標楷體" w:hAnsi="Times New Roman" w:cs="Times New Roman" w:hint="eastAsia"/>
-        </w:rPr>
-        <w:t>，如附圖。</w:t>
+          <w:rFonts w:ascii="Times New Roman" w:eastAsia="標楷體" w:hAnsi="Times New Roman" w:cs="Times New Roman" w:hint="eastAsia"/>
+        </w:rPr>
+        <w:t>。</w:t>
       </w:r>
     </w:p>
     <w:p>
       <w:pPr>
+        <w:rPr>
+          <w:rFonts w:ascii="Times New Roman" w:eastAsia="標楷體" w:hAnsi="Times New Roman" w:cs="Times New Roman"/>
+        </w:rPr>
+      </w:pPr>
+    </w:p>
+    <w:p>
+      <w:pPr>
+        <w:pStyle w:val="a4"/>
+        <w:numPr>
+          <w:ilvl w:val="0"/>
+          <w:numId w:val="2"/>
+        </w:numPr>
+        <w:ind w:leftChars="0"/>
+        <w:rPr>
+          <w:rFonts w:ascii="Times New Roman" w:eastAsia="標楷體" w:hAnsi="Times New Roman" w:cs="Times New Roman"/>
+        </w:rPr>
+      </w:pPr>
+      <w:r>
+        <w:rPr>
+          <w:rFonts w:ascii="Times New Roman" w:eastAsia="標楷體" w:hAnsi="Times New Roman" w:cs="Times New Roman" w:hint="eastAsia"/>
+        </w:rPr>
+        <w:t>將電腦環境變數中的</w:t>
+      </w:r>
+      <w:r>
+        <w:rPr>
+          <w:rFonts w:ascii="Times New Roman" w:eastAsia="標楷體" w:hAnsi="Times New Roman" w:cs="Times New Roman" w:hint="eastAsia"/>
+        </w:rPr>
+        <w:t>PATH</w:t>
+      </w:r>
+      <w:r>
+        <w:rPr>
+          <w:rFonts w:ascii="Times New Roman" w:eastAsia="標楷體" w:hAnsi="Times New Roman" w:cs="Times New Roman"/>
+        </w:rPr>
+        <w:t xml:space="preserve">EXT </w:t>
+      </w:r>
+      <w:r>
+        <w:rPr>
+          <w:rFonts w:ascii="Times New Roman" w:eastAsia="標楷體" w:hAnsi="Times New Roman" w:cs="Times New Roman" w:hint="eastAsia"/>
+        </w:rPr>
+        <w:t>加入</w:t>
+      </w:r>
+      <w:r>
+        <w:rPr>
+          <w:rFonts w:ascii="Times New Roman" w:eastAsia="標楷體" w:hAnsi="Times New Roman" w:cs="Times New Roman" w:hint="eastAsia"/>
+        </w:rPr>
+        <w:t xml:space="preserve"> </w:t>
+      </w:r>
+      <w:r>
+        <w:rPr>
+          <w:rFonts w:ascii="Times New Roman" w:eastAsia="標楷體" w:hAnsi="Times New Roman" w:cs="Times New Roman"/>
+        </w:rPr>
+        <w:t>.</w:t>
+      </w:r>
+      <w:proofErr w:type="spellStart"/>
+      <w:r>
+        <w:rPr>
+          <w:rFonts w:ascii="Times New Roman" w:eastAsia="標楷體" w:hAnsi="Times New Roman" w:cs="Times New Roman"/>
+        </w:rPr>
+        <w:t>py</w:t>
+      </w:r>
+      <w:proofErr w:type="spellEnd"/>
+      <w:r>
+        <w:rPr>
+          <w:rFonts w:ascii="Times New Roman" w:eastAsia="標楷體" w:hAnsi="Times New Roman" w:cs="Times New Roman" w:hint="eastAsia"/>
+        </w:rPr>
+        <w:t>，如附圖。</w:t>
+      </w:r>
+    </w:p>
+    <w:p>
+      <w:pPr>
+        <w:rPr>
+          <w:rFonts w:ascii="Times New Roman" w:eastAsia="標楷體" w:hAnsi="Times New Roman" w:cs="Times New Roman" w:hint="eastAsia"/>
+        </w:rPr>
+      </w:pPr>
+      <w:bookmarkStart w:id="0" w:name="_GoBack"/>
+      <w:bookmarkEnd w:id="0"/>
+    </w:p>
+    <w:p>
+      <w:pPr>
         <w:jc w:val="center"/>
         <w:rPr>
           <w:rFonts w:ascii="Times New Roman" w:eastAsia="標楷體" w:hAnsi="Times New Roman" w:cs="Times New Roman"/>
@@ -593,9 +757,9 @@
           <w:noProof/>
         </w:rPr>
         <w:drawing>
-          <wp:inline distT="0" distB="0" distL="0" distR="0">
-            <wp:extent cx="3290204" cy="3667125"/>
-            <wp:effectExtent l="0" t="0" r="5715" b="0"/>
+          <wp:inline distT="0" distB="0" distL="0" distR="0" wp14:anchorId="113C795B" wp14:editId="5808556C">
+            <wp:extent cx="2563795" cy="2857500"/>
+            <wp:effectExtent l="0" t="0" r="8255" b="0"/>
             <wp:docPr id="2" name="圖片 2"/>
             <wp:cNvGraphicFramePr>
               <a:graphicFrameLocks xmlns:a="http://schemas.openxmlformats.org/drawingml/2006/main" noChangeAspect="1"/>
@@ -625,7 +789,7 @@
                   <pic:spPr bwMode="auto">
                     <a:xfrm>
                       <a:off x="0" y="0"/>
-                      <a:ext cx="3299099" cy="3677039"/>
+                      <a:ext cx="2572062" cy="2866714"/>
                     </a:xfrm>
                     <a:prstGeom prst="rect">
                       <a:avLst/>
@@ -740,6 +904,15 @@
           <w:szCs w:val="24"/>
           <w:shd w:val="clear" w:color="auto" w:fill="FFFFFF"/>
         </w:rPr>
+        <w:t>套件</w:t>
+      </w:r>
+      <w:r>
+        <w:rPr>
+          <w:rFonts w:ascii="Times New Roman" w:eastAsia="標楷體" w:hAnsi="Times New Roman" w:cs="Times New Roman" w:hint="eastAsia"/>
+          <w:color w:val="222222"/>
+          <w:szCs w:val="24"/>
+          <w:shd w:val="clear" w:color="auto" w:fill="FFFFFF"/>
+        </w:rPr>
         <w:t>。</w:t>
       </w:r>
     </w:p>
@@ -850,7 +1023,7 @@
           <w:szCs w:val="24"/>
           <w:shd w:val="clear" w:color="auto" w:fill="FFFFFF"/>
         </w:rPr>
-        <w:t>，</w:t>
+        <w:t>套件</w:t>
       </w:r>
       <w:r>
         <w:rPr>
@@ -859,6 +1032,15 @@
           <w:szCs w:val="24"/>
           <w:shd w:val="clear" w:color="auto" w:fill="FFFFFF"/>
         </w:rPr>
+        <w:t>。</w:t>
+      </w:r>
+      <w:r>
+        <w:rPr>
+          <w:rFonts w:ascii="Times New Roman" w:eastAsia="標楷體" w:hAnsi="Times New Roman" w:cs="Times New Roman" w:hint="eastAsia"/>
+          <w:color w:val="222222"/>
+          <w:szCs w:val="24"/>
+          <w:shd w:val="clear" w:color="auto" w:fill="FFFFFF"/>
+        </w:rPr>
         <w:t>恭喜您</w:t>
       </w:r>
       <w:r>
@@ -879,8 +1061,6 @@
         </w:rPr>
         <w:t>前置安裝作業</w:t>
       </w:r>
-      <w:bookmarkStart w:id="0" w:name="_GoBack"/>
-      <w:bookmarkEnd w:id="0"/>
       <w:r>
         <w:rPr>
           <w:rFonts w:ascii="Times New Roman" w:eastAsia="標楷體" w:hAnsi="Times New Roman" w:cs="Times New Roman" w:hint="eastAsia"/>
@@ -894,7 +1074,7 @@
     <w:sectPr>
       <w:footerReference w:type="default" r:id="rId10"/>
       <w:pgSz w:w="11906" w:h="16838"/>
-      <w:pgMar w:top="1440" w:right="851" w:bottom="1440" w:left="851" w:header="851" w:footer="992" w:gutter="0"/>
+      <w:pgMar w:top="851" w:right="851" w:bottom="851" w:left="851" w:header="851" w:footer="850" w:gutter="0"/>
       <w:cols w:space="425"/>
       <w:docGrid w:type="lines" w:linePitch="360"/>
     </w:sectPr>
@@ -2027,6 +2207,33 @@
       <w:szCs w:val="20"/>
     </w:rPr>
   </w:style>
+  <w:style w:type="paragraph" w:styleId="aa">
+    <w:name w:val="Balloon Text"/>
+    <w:basedOn w:val="a"/>
+    <w:link w:val="ab"/>
+    <w:uiPriority w:val="99"/>
+    <w:semiHidden/>
+    <w:unhideWhenUsed/>
+    <w:rsid w:val="00CC2AE0"/>
+    <w:rPr>
+      <w:rFonts w:asciiTheme="majorHAnsi" w:eastAsiaTheme="majorEastAsia" w:hAnsiTheme="majorHAnsi" w:cstheme="majorBidi"/>
+      <w:sz w:val="18"/>
+      <w:szCs w:val="18"/>
+    </w:rPr>
+  </w:style>
+  <w:style w:type="character" w:customStyle="1" w:styleId="ab">
+    <w:name w:val="註解方塊文字 字元"/>
+    <w:basedOn w:val="a0"/>
+    <w:link w:val="aa"/>
+    <w:uiPriority w:val="99"/>
+    <w:semiHidden/>
+    <w:rsid w:val="00CC2AE0"/>
+    <w:rPr>
+      <w:rFonts w:asciiTheme="majorHAnsi" w:eastAsiaTheme="majorEastAsia" w:hAnsiTheme="majorHAnsi" w:cstheme="majorBidi"/>
+      <w:sz w:val="18"/>
+      <w:szCs w:val="18"/>
+    </w:rPr>
+  </w:style>
 </w:styles>
 </file>
 
@@ -2073,7 +2280,7 @@
     </a:clrScheme>
     <a:fontScheme name="Office">
       <a:majorFont>
-        <a:latin typeface="Calibri Light" panose="020F0302020204030204"/>
+        <a:latin typeface="Calibri Light"/>
         <a:ea typeface=""/>
         <a:cs typeface=""/>
         <a:font script="Jpan" typeface="ＭＳ ゴシック"/>
@@ -2108,7 +2315,7 @@
         <a:font script="Geor" typeface="Sylfaen"/>
       </a:majorFont>
       <a:minorFont>
-        <a:latin typeface="Calibri" panose="020F0502020204030204"/>
+        <a:latin typeface="Calibri"/>
         <a:ea typeface=""/>
         <a:cs typeface=""/>
         <a:font script="Jpan" typeface="ＭＳ 明朝"/>
@@ -2296,7 +2503,7 @@
 </file>
 
 <file path=customXml/itemProps1.xml><?xml version="1.0" encoding="utf-8"?>
-<ds:datastoreItem xmlns:ds="http://schemas.openxmlformats.org/officeDocument/2006/customXml" ds:itemID="{8D0FE3AE-AB17-4A7A-BE09-3A4261FE8173}">
+<ds:datastoreItem xmlns:ds="http://schemas.openxmlformats.org/officeDocument/2006/customXml" ds:itemID="{D08377D8-E78C-4BEB-974C-EF51D34C88BA}">
   <ds:schemaRefs>
     <ds:schemaRef ds:uri="http://schemas.openxmlformats.org/officeDocument/2006/bibliography"/>
   </ds:schemaRefs>

</xml_diff>